<commit_message>
Add log feature when conferencing.
</commit_message>
<xml_diff>
--- a/Documents/Platform Overview.docx
+++ b/Documents/Platform Overview.docx
@@ -1024,16 +1024,68 @@
         <w:t>- Integration Payment</w:t>
       </w:r>
     </w:p>
+    <w:p>
+      <w:pPr>
+        <w:jc w:val="center"/>
+        <w:rPr>
+          <w:sz w:val="24"/>
+          <w:szCs w:val="24"/>
+        </w:rPr>
+      </w:pPr>
+      <w:bookmarkStart w:id="2" w:name="_GoBack"/>
+      <w:r>
+        <w:rPr>
+          <w:sz w:val="24"/>
+          <w:szCs w:val="24"/>
+        </w:rPr>
+        <w:drawing>
+          <wp:inline distT="0" distB="0" distL="0" distR="0" wp14:anchorId="2BDD9120" wp14:editId="1D8DF0BD">
+            <wp:extent cx="5943600" cy="2094865"/>
+            <wp:effectExtent l="0" t="0" r="0" b="635"/>
+            <wp:docPr id="13" name="Picture 13"/>
+            <wp:cNvGraphicFramePr>
+              <a:graphicFrameLocks xmlns:a="http://schemas.openxmlformats.org/drawingml/2006/main" noChangeAspect="1"/>
+            </wp:cNvGraphicFramePr>
+            <a:graphic xmlns:a="http://schemas.openxmlformats.org/drawingml/2006/main">
+              <a:graphicData uri="http://schemas.openxmlformats.org/drawingml/2006/picture">
+                <pic:pic xmlns:pic="http://schemas.openxmlformats.org/drawingml/2006/picture">
+                  <pic:nvPicPr>
+                    <pic:cNvPr id="0" name=""/>
+                    <pic:cNvPicPr/>
+                  </pic:nvPicPr>
+                  <pic:blipFill>
+                    <a:blip r:embed="rId9"/>
+                    <a:stretch>
+                      <a:fillRect/>
+                    </a:stretch>
+                  </pic:blipFill>
+                  <pic:spPr>
+                    <a:xfrm>
+                      <a:off x="0" y="0"/>
+                      <a:ext cx="5943600" cy="2094865"/>
+                    </a:xfrm>
+                    <a:prstGeom prst="rect">
+                      <a:avLst/>
+                    </a:prstGeom>
+                  </pic:spPr>
+                </pic:pic>
+              </a:graphicData>
+            </a:graphic>
+          </wp:inline>
+        </w:drawing>
+      </w:r>
+      <w:bookmarkEnd w:id="2"/>
+    </w:p>
     <w:p/>
     <w:p>
       <w:pPr>
         <w:pStyle w:val="Heading2"/>
       </w:pPr>
-      <w:bookmarkStart w:id="2" w:name="_Toc136616552"/>
+      <w:bookmarkStart w:id="3" w:name="_Toc136616552"/>
       <w:r>
         <w:t>2) Backend Web API &amp; Database</w:t>
       </w:r>
-      <w:bookmarkEnd w:id="2"/>
+      <w:bookmarkEnd w:id="3"/>
     </w:p>
     <w:p>
       <w:pPr>
@@ -1092,12 +1144,12 @@
       <w:pPr>
         <w:pStyle w:val="Heading1"/>
       </w:pPr>
-      <w:bookmarkStart w:id="3" w:name="_Toc136616553"/>
+      <w:bookmarkStart w:id="4" w:name="_Toc136616553"/>
       <w:r>
         <w:lastRenderedPageBreak/>
         <w:t>2. Platform Infrastructure</w:t>
       </w:r>
-      <w:bookmarkEnd w:id="3"/>
+      <w:bookmarkEnd w:id="4"/>
     </w:p>
     <w:p>
       <w:r>
@@ -1503,7 +1555,7 @@
                                 </w:rPr>
                                 <w:t>(</w:t>
                               </w:r>
-                              <w:hyperlink r:id="rId9" w:history="1">
+                              <w:hyperlink r:id="rId10" w:history="1">
                                 <w:proofErr w:type="gramStart"/>
                                 <w:r>
                                   <w:rPr>
@@ -1967,7 +2019,7 @@
                             </pic:cNvPicPr>
                           </pic:nvPicPr>
                           <pic:blipFill>
-                            <a:blip r:embed="rId10"/>
+                            <a:blip r:embed="rId11"/>
                             <a:stretch>
                               <a:fillRect/>
                             </a:stretch>
@@ -2037,7 +2089,7 @@
                             </pic:cNvPicPr>
                           </pic:nvPicPr>
                           <pic:blipFill>
-                            <a:blip r:embed="rId10"/>
+                            <a:blip r:embed="rId11"/>
                             <a:stretch>
                               <a:fillRect/>
                             </a:stretch>
@@ -2980,7 +3032,7 @@
                           </w:rPr>
                           <w:t>(</w:t>
                         </w:r>
-                        <w:hyperlink r:id="rId11" w:history="1">
+                        <w:hyperlink r:id="rId12" w:history="1">
                           <w:proofErr w:type="gramStart"/>
                           <w:r>
                             <w:rPr>
@@ -3250,7 +3302,7 @@
                     <v:path arrowok="t" o:connecttype="custom" o:connectlocs="0,0;355600,0;355600,609600;0,609600;0,0;44450,44450;44450,565150;311150,565150;311150,44450;44450,44450" o:connectangles="0,0,0,0,0,0,0,0,0,0"/>
                   </v:shape>
                   <v:shape id="Picture 16" o:spid="_x0000_s1041" type="#_x0000_t75" style="position:absolute;left:19516;top:23088;width:2820;height:2896;visibility:visible;mso-wrap-style:square" o:gfxdata="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">
-                    <v:imagedata r:id="rId12" o:title=""/>
+                    <v:imagedata r:id="rId13" o:title=""/>
                     <v:path arrowok="t"/>
                   </v:shape>
                 </v:group>
@@ -3259,7 +3311,7 @@
                     <v:path arrowok="t" o:connecttype="custom" o:connectlocs="0,0;355600,0;355600,609600;0,609600;0,0;44450,44450;44450,565150;311150,565150;311150,44450;44450,44450" o:connectangles="0,0,0,0,0,0,0,0,0,0"/>
                   </v:shape>
                   <v:shape id="Picture 20" o:spid="_x0000_s1044" type="#_x0000_t75" style="position:absolute;left:19516;top:23088;width:2820;height:2896;visibility:visible;mso-wrap-style:square" o:gfxdata="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">
-                    <v:imagedata r:id="rId12" o:title=""/>
+                    <v:imagedata r:id="rId13" o:title=""/>
                     <v:path arrowok="t"/>
                   </v:shape>
                 </v:group>
@@ -3367,7 +3419,7 @@
       <w:pPr>
         <w:pStyle w:val="Heading1"/>
       </w:pPr>
-      <w:bookmarkStart w:id="4" w:name="_Toc136616554"/>
+      <w:bookmarkStart w:id="5" w:name="_Toc136616554"/>
       <w:r>
         <w:t xml:space="preserve">3. </w:t>
       </w:r>
@@ -3382,14 +3434,14 @@
         </w:rPr>
         <w:t xml:space="preserve"> with AWS</w:t>
       </w:r>
-      <w:bookmarkEnd w:id="4"/>
+      <w:bookmarkEnd w:id="5"/>
     </w:p>
     <w:p/>
     <w:p>
       <w:pPr>
         <w:pStyle w:val="Heading2"/>
       </w:pPr>
-      <w:bookmarkStart w:id="5" w:name="_Toc136616555"/>
+      <w:bookmarkStart w:id="6" w:name="_Toc136616555"/>
       <w:r>
         <w:rPr>
           <w:rFonts w:hint="eastAsia"/>
@@ -3399,7 +3451,7 @@
       <w:r>
         <w:t>Upload and download recording result to/from S3 bucket.</w:t>
       </w:r>
-      <w:bookmarkEnd w:id="5"/>
+      <w:bookmarkEnd w:id="6"/>
     </w:p>
     <w:p>
       <w:pPr>
@@ -3412,7 +3464,6 @@
     <w:p>
       <w:pPr>
         <w:rPr>
-          <w:rFonts w:hint="eastAsia"/>
           <w:b/>
           <w:sz w:val="24"/>
           <w:szCs w:val="24"/>
@@ -3455,7 +3506,6 @@
     <w:p>
       <w:pPr>
         <w:rPr>
-          <w:rFonts w:hint="eastAsia"/>
           <w:b/>
           <w:sz w:val="24"/>
           <w:szCs w:val="24"/>
@@ -3482,7 +3532,6 @@
     <w:p>
       <w:pPr>
         <w:rPr>
-          <w:rFonts w:hint="eastAsia"/>
           <w:sz w:val="24"/>
           <w:szCs w:val="24"/>
         </w:rPr>
@@ -3652,8 +3701,6 @@
         </w:rPr>
         <w:t>Tape key Format</w:t>
       </w:r>
-      <w:bookmarkStart w:id="6" w:name="_GoBack"/>
-      <w:bookmarkEnd w:id="6"/>
     </w:p>
     <w:p>
       <w:pPr>
@@ -5470,7 +5517,7 @@
 </file>
 
 <file path=customXml/itemProps1.xml><?xml version="1.0" encoding="utf-8"?>
-<ds:datastoreItem xmlns:ds="http://schemas.openxmlformats.org/officeDocument/2006/customXml" ds:itemID="{74297C8F-BDA9-4E25-8335-2DFC4A7CB26B}">
+<ds:datastoreItem xmlns:ds="http://schemas.openxmlformats.org/officeDocument/2006/customXml" ds:itemID="{8CD521CB-3AF6-41DF-B645-7707B697D1D6}">
   <ds:schemaRefs>
     <ds:schemaRef ds:uri="http://schemas.openxmlformats.org/officeDocument/2006/bibliography"/>
   </ds:schemaRefs>

</xml_diff>